<commit_message>
Gespreksverslag werkende webapp bijgewerkt.
</commit_message>
<xml_diff>
--- a/Documentatie/Kerntaak 2/6. Gespreksverslag werkende web app.docx
+++ b/Documentatie/Kerntaak 2/6. Gespreksverslag werkende web app.docx
@@ -52,6 +52,25 @@
       <w:r>
         <w:t>Mooie afbeelding van de Star Wars film, maar misschien meerdere afbeeldingen pakken en willekeurig laten roteren? (Bij het laden van de pagina).</w:t>
       </w:r>
+      <w:r>
+        <w:t xml:space="preserve"> Afbeeldingen van populaire films: Harry Potter, The Hunger games, Lord of </w:t>
+      </w:r>
+      <w:proofErr w:type="spellStart"/>
+      <w:r>
+        <w:t>the</w:t>
+      </w:r>
+      <w:proofErr w:type="spellEnd"/>
+      <w:r>
+        <w:t xml:space="preserve"> Rings </w:t>
+      </w:r>
+      <w:proofErr w:type="spellStart"/>
+      <w:r>
+        <w:t>etc</w:t>
+      </w:r>
+      <w:proofErr w:type="spellEnd"/>
+      <w:r>
+        <w:t>, Big Hero 6 bijvoorbeeld. Maak er maar iets moois van.</w:t>
+      </w:r>
     </w:p>
     <w:p>
       <w:pPr>
@@ -97,6 +116,22 @@
     <w:p>
       <w:pPr>
         <w:pStyle w:val="Lijstalinea"/>
+      </w:pPr>
+      <w:r>
+        <w:t xml:space="preserve">Misschien alleen iets meer tekst op de Home pagina waarin verteld wordt wat </w:t>
+      </w:r>
+      <w:proofErr w:type="gramStart"/>
+      <w:r>
+        <w:t>de</w:t>
+      </w:r>
+      <w:proofErr w:type="gramEnd"/>
+      <w:r>
+        <w:t xml:space="preserve"> web app precies doet (niet te veel met termen, maar zodat normale mensen het begrijpen). Zorgen dat er zoekwoorden in terug komen zodat dit iets beter is voor de SEO.</w:t>
+      </w:r>
+    </w:p>
+    <w:p>
+      <w:pPr>
+        <w:pStyle w:val="Lijstalinea"/>
         <w:numPr>
           <w:ilvl w:val="0"/>
           <w:numId w:val="1"/>
@@ -115,6 +150,38 @@
     <w:p>
       <w:pPr>
         <w:pStyle w:val="Lijstalinea"/>
+      </w:pPr>
+      <w:r>
+        <w:t xml:space="preserve">Gezien er maar 4 films worden weergegeven op deze pagina en verder geen extra functies bied die de Aanbevolen sectie op </w:t>
+      </w:r>
+      <w:proofErr w:type="gramStart"/>
+      <w:r>
+        <w:t>de</w:t>
+      </w:r>
+      <w:proofErr w:type="gramEnd"/>
+      <w:r>
+        <w:t xml:space="preserve"> home pagina biedt is het misschien beter om deze pagina te schrappen. Het is namelijk niet mogelijk om vanuit de </w:t>
+      </w:r>
+      <w:proofErr w:type="spellStart"/>
+      <w:r>
+        <w:t>API’s</w:t>
+      </w:r>
+      <w:proofErr w:type="spellEnd"/>
+      <w:r>
+        <w:t xml:space="preserve"> </w:t>
+      </w:r>
+      <w:proofErr w:type="spellStart"/>
+      <w:r>
+        <w:t>queries</w:t>
+      </w:r>
+      <w:proofErr w:type="spellEnd"/>
+      <w:r>
+        <w:t xml:space="preserve"> uit voeren die zoekt naar films van een bepaald jaar, genre of speelduur.</w:t>
+      </w:r>
+    </w:p>
+    <w:p>
+      <w:pPr>
+        <w:pStyle w:val="Lijstalinea"/>
         <w:numPr>
           <w:ilvl w:val="0"/>
           <w:numId w:val="1"/>
@@ -207,8 +274,14 @@
         </w:rPr>
         <w:t>Mijn account</w:t>
       </w:r>
-      <w:bookmarkStart w:id="0" w:name="_GoBack"/>
-      <w:bookmarkEnd w:id="0"/>
+    </w:p>
+    <w:p>
+      <w:pPr>
+        <w:pStyle w:val="Lijstalinea"/>
+      </w:pPr>
+      <w:r>
+        <w:t xml:space="preserve">Bevestiging van verandering wachtwoord duidelijker op de pagina communiceren dan alleen een klein regeltje tekst in het groen. En graag dichterbij de knop om het wachtwoord te wijzigen zodat de bevestiging ook niet buiten het scherm kan vallen (zoals op de pc gebeurd als je al verder naar beneden gescrold bent). </w:t>
+      </w:r>
     </w:p>
     <w:p>
       <w:pPr>
@@ -278,6 +351,30 @@
     <w:p>
       <w:pPr>
         <w:pStyle w:val="Lijstalinea"/>
+      </w:pPr>
+      <w:r>
+        <w:t>Invulvelden wederom weer heel erg breed en mag naast elkaar geplaatst worden.</w:t>
+      </w:r>
+    </w:p>
+    <w:p>
+      <w:pPr>
+        <w:pStyle w:val="Lijstalinea"/>
+      </w:pPr>
+      <w:r>
+        <w:t xml:space="preserve">Als je eerst onjuiste gegevens invult, en daarna op Wachtwoord vergeten </w:t>
+      </w:r>
+      <w:proofErr w:type="gramStart"/>
+      <w:r>
+        <w:t>klikt</w:t>
+      </w:r>
+      <w:proofErr w:type="gramEnd"/>
+      <w:r>
+        <w:t xml:space="preserve"> blijft de melding staan dat de ingevulde gegevens onjuist zijn.</w:t>
+      </w:r>
+    </w:p>
+    <w:p>
+      <w:pPr>
+        <w:pStyle w:val="Lijstalinea"/>
         <w:numPr>
           <w:ilvl w:val="0"/>
           <w:numId w:val="1"/>
@@ -296,6 +393,14 @@
     <w:p>
       <w:pPr>
         <w:pStyle w:val="Lijstalinea"/>
+      </w:pPr>
+      <w:r>
+        <w:t>Duidelijk en overzichtelijk, echter staat er bovenin de pagina Contact en Contactpagina. Het woord Contactpagina kan weg, anders is dit dubbelop.</w:t>
+      </w:r>
+    </w:p>
+    <w:p>
+      <w:pPr>
+        <w:pStyle w:val="Lijstalinea"/>
         <w:numPr>
           <w:ilvl w:val="0"/>
           <w:numId w:val="1"/>
@@ -314,6 +419,39 @@
     <w:p>
       <w:pPr>
         <w:pStyle w:val="Lijstalinea"/>
+      </w:pPr>
+      <w:r>
+        <w:lastRenderedPageBreak/>
+        <w:t xml:space="preserve">Als je een film al in 1 van je lijsten hebt staan is dit niet duidelijk, totdat je de film wilt toevoegen aan een lijst en de melding krijgt dat de film al </w:t>
+      </w:r>
+      <w:proofErr w:type="gramStart"/>
+      <w:r>
+        <w:t>reeds</w:t>
+      </w:r>
+      <w:proofErr w:type="gramEnd"/>
+      <w:r>
+        <w:t xml:space="preserve"> is toegevoegd aan je desbetreffende lijst.</w:t>
+      </w:r>
+    </w:p>
+    <w:p>
+      <w:pPr>
+        <w:pStyle w:val="Lijstalinea"/>
+      </w:pPr>
+      <w:r>
+        <w:t xml:space="preserve">De Movie meter en IMDB link mogen in dezelfde rij weergegeven worden als de waardering (die er nu onder staan). Dit moet </w:t>
+      </w:r>
+      <w:proofErr w:type="gramStart"/>
+      <w:r>
+        <w:t>makkelijk</w:t>
+      </w:r>
+      <w:proofErr w:type="gramEnd"/>
+      <w:r>
+        <w:t xml:space="preserve"> kunnen en maakt de pagina minder lang, dit vult ook de pagina beter op.</w:t>
+      </w:r>
+    </w:p>
+    <w:p>
+      <w:pPr>
+        <w:pStyle w:val="Lijstalinea"/>
         <w:numPr>
           <w:ilvl w:val="0"/>
           <w:numId w:val="1"/>
@@ -330,6 +468,51 @@
         <w:t>Footer</w:t>
       </w:r>
       <w:proofErr w:type="spellEnd"/>
+    </w:p>
+    <w:p>
+      <w:pPr>
+        <w:pStyle w:val="Lijstalinea"/>
+      </w:pPr>
+      <w:proofErr w:type="spellStart"/>
+      <w:r>
+        <w:t>Footer</w:t>
+      </w:r>
+      <w:proofErr w:type="spellEnd"/>
+      <w:r>
+        <w:t xml:space="preserve"> tekst mag vervangen worden door:</w:t>
+      </w:r>
+    </w:p>
+    <w:p>
+      <w:pPr>
+        <w:pStyle w:val="Lijstalinea"/>
+        <w:rPr>
+          <w:b/>
+        </w:rPr>
+      </w:pPr>
+      <w:r>
+        <w:rPr>
+          <w:b/>
+          <w:highlight w:val="green"/>
+        </w:rPr>
+        <w:t xml:space="preserve">Movie </w:t>
+      </w:r>
+      <w:bookmarkStart w:id="0" w:name="_GoBack"/>
+      <w:bookmarkEnd w:id="0"/>
+      <w:r>
+        <w:rPr>
+          <w:b/>
+          <w:highlight w:val="green"/>
+        </w:rPr>
+        <w:t>Database Web App gemaakt door Menno van der Krift en Mike Oerlemans | 2016</w:t>
+      </w:r>
+    </w:p>
+    <w:p>
+      <w:pPr>
+        <w:pStyle w:val="Lijstalinea"/>
+      </w:pPr>
+      <w:r>
+        <w:t>Met de links naar de websites van de projectleden naar hun websites die geopend worden in een nieuw tabblad.</w:t>
+      </w:r>
     </w:p>
     <w:p/>
     <w:sectPr>
@@ -470,10 +653,7 @@
       <w:pStyle w:val="Voettekst"/>
     </w:pPr>
     <w:r>
-      <w:t>Datum: 08-06</w:t>
-    </w:r>
-    <w:r>
-      <w:t>-2016</w:t>
+      <w:t>Datum: 08-06-2016</w:t>
     </w:r>
   </w:p>
   <w:p>
@@ -510,6 +690,7 @@
           <w:docPartUnique/>
         </w:docPartObj>
       </w:sdtPr>
+      <w:sdtEndPr/>
       <w:sdtContent>
         <w:r>
           <w:rPr>
@@ -1543,7 +1724,7 @@
   <a:extraClrSchemeLst/>
   <a:extLst>
     <a:ext uri="{05A4C25C-085E-4340-85A3-A5531E510DB2}">
-      <thm15:themeFamily xmlns:thm15="http://schemas.microsoft.com/office/thememl/2012/main" xmlns="" name="Office Theme" id="{62F939B6-93AF-4DB8-9C6B-D6C7DFDC589F}" vid="{4A3C46E8-61CC-4603-A589-7422A47A8E4A}"/>
+      <thm15:themeFamily xmlns="" xmlns:thm15="http://schemas.microsoft.com/office/thememl/2012/main" name="Office Theme" id="{62F939B6-93AF-4DB8-9C6B-D6C7DFDC589F}" vid="{4A3C46E8-61CC-4603-A589-7422A47A8E4A}"/>
     </a:ext>
   </a:extLst>
 </a:theme>

</xml_diff>

<commit_message>
verschillende documenten aangepast en aangemaakt.
</commit_message>
<xml_diff>
--- a/Documentatie/Kerntaak 2/6. Gespreksverslag werkende web app.docx
+++ b/Documentatie/Kerntaak 2/6. Gespreksverslag werkende web app.docx
@@ -492,27 +492,19 @@
       <w:r>
         <w:rPr>
           <w:b/>
-          <w:highlight w:val="green"/>
-        </w:rPr>
-        <w:t xml:space="preserve">Movie </w:t>
+        </w:rPr>
+        <w:t>Movie Database Web App gemaakt door Menno van der Krift en Mike Oerlemans | 2016</w:t>
+      </w:r>
+    </w:p>
+    <w:p>
+      <w:pPr>
+        <w:pStyle w:val="Lijstalinea"/>
+      </w:pPr>
+      <w:r>
+        <w:t>Met de links naar de websites van de projectleden naar hun websites die geopend worden in een nieuw tabblad.</w:t>
       </w:r>
       <w:bookmarkStart w:id="0" w:name="_GoBack"/>
       <w:bookmarkEnd w:id="0"/>
-      <w:r>
-        <w:rPr>
-          <w:b/>
-          <w:highlight w:val="green"/>
-        </w:rPr>
-        <w:t>Database Web App gemaakt door Menno van der Krift en Mike Oerlemans | 2016</w:t>
-      </w:r>
-    </w:p>
-    <w:p>
-      <w:pPr>
-        <w:pStyle w:val="Lijstalinea"/>
-      </w:pPr>
-      <w:r>
-        <w:t>Met de links naar de websites van de projectleden naar hun websites die geopend worden in een nieuw tabblad.</w:t>
-      </w:r>
     </w:p>
     <w:p/>
     <w:sectPr>
@@ -1724,7 +1716,7 @@
   <a:extraClrSchemeLst/>
   <a:extLst>
     <a:ext uri="{05A4C25C-085E-4340-85A3-A5531E510DB2}">
-      <thm15:themeFamily xmlns="" xmlns:thm15="http://schemas.microsoft.com/office/thememl/2012/main" name="Office Theme" id="{62F939B6-93AF-4DB8-9C6B-D6C7DFDC589F}" vid="{4A3C46E8-61CC-4603-A589-7422A47A8E4A}"/>
+      <thm15:themeFamily xmlns:thm15="http://schemas.microsoft.com/office/thememl/2012/main" xmlns="" name="Office Theme" id="{62F939B6-93AF-4DB8-9C6B-D6C7DFDC589F}" vid="{4A3C46E8-61CC-4603-A589-7422A47A8E4A}"/>
     </a:ext>
   </a:extLst>
 </a:theme>

</xml_diff>